<commit_message>
Updated Sprint Retrospective and Maps
Maps actually read lat and long coords, and added parts to the Sprint 1
Retrospective, and added txt file for tasks and hours (Please fill in
when completed)
</commit_message>
<xml_diff>
--- a/Sprint 1 Retrospective/Sprint 1 Restrospective.docx
+++ b/Sprint 1 Retrospective/Sprint 1 Restrospective.docx
@@ -10,6 +10,7 @@
           <w:docPartUnique/>
         </w:docPartObj>
       </w:sdtPr>
+      <w:sdtEndPr/>
       <w:sdtContent>
         <w:p>
           <w:r>
@@ -161,6 +162,7 @@
                                         <w:dataBinding w:prefixMappings="xmlns:ns0='http://purl.org/dc/elements/1.1/' xmlns:ns1='http://schemas.openxmlformats.org/package/2006/metadata/core-properties' " w:xpath="/ns1:coreProperties[1]/ns0:title[1]" w:storeItemID="{6C3C8BC8-F283-45AE-878A-BAB7291924A1}"/>
                                         <w:text/>
                                       </w:sdtPr>
+                                      <w:sdtEndPr/>
                                       <w:sdtContent>
                                         <w:p>
                                           <w:pPr>
@@ -199,6 +201,7 @@
                                         <w:dataBinding w:prefixMappings="xmlns:ns0='http://purl.org/dc/elements/1.1/' xmlns:ns1='http://schemas.openxmlformats.org/package/2006/metadata/core-properties' " w:xpath="/ns1:coreProperties[1]/ns0:subject[1]" w:storeItemID="{6C3C8BC8-F283-45AE-878A-BAB7291924A1}"/>
                                         <w:text/>
                                       </w:sdtPr>
+                                      <w:sdtEndPr/>
                                       <w:sdtContent>
                                         <w:p>
                                           <w:pPr>
@@ -208,23 +211,13 @@
                                               <w:szCs w:val="24"/>
                                             </w:rPr>
                                           </w:pPr>
-                                          <w:proofErr w:type="spellStart"/>
                                           <w:r>
                                             <w:rPr>
                                               <w:color w:val="000000" w:themeColor="text1"/>
                                               <w:sz w:val="24"/>
                                               <w:szCs w:val="24"/>
                                             </w:rPr>
-                                            <w:t>SCRUMPtious</w:t>
-                                          </w:r>
-                                          <w:proofErr w:type="spellEnd"/>
-                                          <w:r>
-                                            <w:rPr>
-                                              <w:color w:val="000000" w:themeColor="text1"/>
-                                              <w:sz w:val="24"/>
-                                              <w:szCs w:val="24"/>
-                                            </w:rPr>
-                                            <w:t xml:space="preserve"> (Team 72)</w:t>
+                                            <w:t>SCRUMPtious (Team 72)</w:t>
                                           </w:r>
                                         </w:p>
                                       </w:sdtContent>
@@ -263,6 +256,7 @@
                                         <w:dataBinding w:prefixMappings="xmlns:ns0='http://schemas.microsoft.com/office/2006/coverPageProps' " w:xpath="/ns0:CoverPageProperties[1]/ns0:Abstract[1]" w:storeItemID="{55AF091B-3C7A-41E3-B477-F2FDAA23CFDA}"/>
                                         <w:text/>
                                       </w:sdtPr>
+                                      <w:sdtEndPr/>
                                       <w:sdtContent>
                                         <w:p>
                                           <w:pPr>
@@ -271,15 +265,7 @@
                                             </w:rPr>
                                           </w:pPr>
                                           <w:r>
-                                            <w:t xml:space="preserve">Douglas Kumar: SCRUM Master                                                                    Calum Oke: Developer                                                                                    Will Atkinson: Developer                                                                                 Simon Scott: Developer                                                                                     </w:t>
-                                          </w:r>
-                                          <w:proofErr w:type="spellStart"/>
-                                          <w:r>
-                                            <w:t>Ruka</w:t>
-                                          </w:r>
-                                          <w:proofErr w:type="spellEnd"/>
-                                          <w:r>
-                                            <w:t xml:space="preserve"> To</w:t>
+                                            <w:t>Douglas Kumar: SCRUM Master                                                                    Calum Oke: Developer                                                                                    Will Atkinson: Developer                                                                                 Simon Scott: Developer                                                                                     Ruka To</w:t>
                                           </w:r>
                                           <w:r>
                                             <w:t>: Client</w:t>
@@ -300,6 +286,7 @@
                                         <w:dataBinding w:prefixMappings="xmlns:ns0='http://purl.org/dc/elements/1.1/' xmlns:ns1='http://schemas.openxmlformats.org/package/2006/metadata/core-properties' " w:xpath="/ns1:coreProperties[1]/ns0:creator[1]" w:storeItemID="{6C3C8BC8-F283-45AE-878A-BAB7291924A1}"/>
                                         <w:text/>
                                       </w:sdtPr>
+                                      <w:sdtEndPr/>
                                       <w:sdtContent>
                                         <w:p>
                                           <w:pPr>
@@ -336,6 +323,7 @@
                                           <w:dataBinding w:prefixMappings="xmlns:ns0='http://purl.org/dc/elements/1.1/' xmlns:ns1='http://schemas.openxmlformats.org/package/2006/metadata/core-properties' " w:xpath="/ns1:coreProperties[1]/ns1:category[1]" w:storeItemID="{6C3C8BC8-F283-45AE-878A-BAB7291924A1}"/>
                                           <w:text/>
                                         </w:sdtPr>
+                                        <w:sdtEndPr/>
                                         <w:sdtContent>
                                           <w:r>
                                             <w:rPr>
@@ -472,6 +460,7 @@
                                   <w:dataBinding w:prefixMappings="xmlns:ns0='http://purl.org/dc/elements/1.1/' xmlns:ns1='http://schemas.openxmlformats.org/package/2006/metadata/core-properties' " w:xpath="/ns1:coreProperties[1]/ns0:title[1]" w:storeItemID="{6C3C8BC8-F283-45AE-878A-BAB7291924A1}"/>
                                   <w:text/>
                                 </w:sdtPr>
+                                <w:sdtEndPr/>
                                 <w:sdtContent>
                                   <w:p>
                                     <w:pPr>
@@ -510,6 +499,7 @@
                                   <w:dataBinding w:prefixMappings="xmlns:ns0='http://purl.org/dc/elements/1.1/' xmlns:ns1='http://schemas.openxmlformats.org/package/2006/metadata/core-properties' " w:xpath="/ns1:coreProperties[1]/ns0:subject[1]" w:storeItemID="{6C3C8BC8-F283-45AE-878A-BAB7291924A1}"/>
                                   <w:text/>
                                 </w:sdtPr>
+                                <w:sdtEndPr/>
                                 <w:sdtContent>
                                   <w:p>
                                     <w:pPr>
@@ -519,23 +509,13 @@
                                         <w:szCs w:val="24"/>
                                       </w:rPr>
                                     </w:pPr>
-                                    <w:proofErr w:type="spellStart"/>
                                     <w:r>
                                       <w:rPr>
                                         <w:color w:val="000000" w:themeColor="text1"/>
                                         <w:sz w:val="24"/>
                                         <w:szCs w:val="24"/>
                                       </w:rPr>
-                                      <w:t>SCRUMPtious</w:t>
-                                    </w:r>
-                                    <w:proofErr w:type="spellEnd"/>
-                                    <w:r>
-                                      <w:rPr>
-                                        <w:color w:val="000000" w:themeColor="text1"/>
-                                        <w:sz w:val="24"/>
-                                        <w:szCs w:val="24"/>
-                                      </w:rPr>
-                                      <w:t xml:space="preserve"> (Team 72)</w:t>
+                                      <w:t>SCRUMPtious (Team 72)</w:t>
                                     </w:r>
                                   </w:p>
                                 </w:sdtContent>
@@ -574,6 +554,7 @@
                                   <w:dataBinding w:prefixMappings="xmlns:ns0='http://schemas.microsoft.com/office/2006/coverPageProps' " w:xpath="/ns0:CoverPageProperties[1]/ns0:Abstract[1]" w:storeItemID="{55AF091B-3C7A-41E3-B477-F2FDAA23CFDA}"/>
                                   <w:text/>
                                 </w:sdtPr>
+                                <w:sdtEndPr/>
                                 <w:sdtContent>
                                   <w:p>
                                     <w:pPr>
@@ -582,15 +563,7 @@
                                       </w:rPr>
                                     </w:pPr>
                                     <w:r>
-                                      <w:t xml:space="preserve">Douglas Kumar: SCRUM Master                                                                    Calum Oke: Developer                                                                                    Will Atkinson: Developer                                                                                 Simon Scott: Developer                                                                                     </w:t>
-                                    </w:r>
-                                    <w:proofErr w:type="spellStart"/>
-                                    <w:r>
-                                      <w:t>Ruka</w:t>
-                                    </w:r>
-                                    <w:proofErr w:type="spellEnd"/>
-                                    <w:r>
-                                      <w:t xml:space="preserve"> To</w:t>
+                                      <w:t>Douglas Kumar: SCRUM Master                                                                    Calum Oke: Developer                                                                                    Will Atkinson: Developer                                                                                 Simon Scott: Developer                                                                                     Ruka To</w:t>
                                     </w:r>
                                     <w:r>
                                       <w:t>: Client</w:t>
@@ -611,6 +584,7 @@
                                   <w:dataBinding w:prefixMappings="xmlns:ns0='http://purl.org/dc/elements/1.1/' xmlns:ns1='http://schemas.openxmlformats.org/package/2006/metadata/core-properties' " w:xpath="/ns1:coreProperties[1]/ns0:creator[1]" w:storeItemID="{6C3C8BC8-F283-45AE-878A-BAB7291924A1}"/>
                                   <w:text/>
                                 </w:sdtPr>
+                                <w:sdtEndPr/>
                                 <w:sdtContent>
                                   <w:p>
                                     <w:pPr>
@@ -647,6 +621,7 @@
                                     <w:dataBinding w:prefixMappings="xmlns:ns0='http://purl.org/dc/elements/1.1/' xmlns:ns1='http://schemas.openxmlformats.org/package/2006/metadata/core-properties' " w:xpath="/ns1:coreProperties[1]/ns1:category[1]" w:storeItemID="{6C3C8BC8-F283-45AE-878A-BAB7291924A1}"/>
                                     <w:text/>
                                   </w:sdtPr>
+                                  <w:sdtEndPr/>
                                   <w:sdtContent>
                                     <w:r>
                                       <w:rPr>
@@ -681,7 +656,13 @@
       </w:pPr>
       <w:r>
         <w:lastRenderedPageBreak/>
-        <w:t>Team Communication:</w:t>
+        <w:t>Team Communication</w:t>
+      </w:r>
+      <w:r>
+        <w:t xml:space="preserve"> (Simon)</w:t>
+      </w:r>
+      <w:r>
+        <w:t>:</w:t>
       </w:r>
     </w:p>
     <w:p>
@@ -734,7 +715,15 @@
         <w:pStyle w:val="Heading1"/>
       </w:pPr>
       <w:r>
-        <w:t>Team Participation:</w:t>
+        <w:t>Team Participation</w:t>
+      </w:r>
+      <w:r>
+        <w:t xml:space="preserve"> (Calum)</w:t>
+      </w:r>
+      <w:bookmarkStart w:id="0" w:name="_GoBack"/>
+      <w:bookmarkEnd w:id="0"/>
+      <w:r>
+        <w:t>:</w:t>
       </w:r>
     </w:p>
     <w:p>
@@ -787,7 +776,13 @@
         <w:pStyle w:val="Heading1"/>
       </w:pPr>
       <w:r>
-        <w:t>Team Efforts and Quality of Project:</w:t>
+        <w:t>Team Efforts and Quality of Project</w:t>
+      </w:r>
+      <w:r>
+        <w:t xml:space="preserve"> (Will)</w:t>
+      </w:r>
+      <w:r>
+        <w:t>:</w:t>
       </w:r>
     </w:p>
     <w:p>
@@ -840,7 +835,13 @@
         <w:pStyle w:val="Heading1"/>
       </w:pPr>
       <w:r>
-        <w:t>Informative to Client and Tutor:</w:t>
+        <w:t>Informative to Client and Tutor</w:t>
+      </w:r>
+      <w:r>
+        <w:t xml:space="preserve"> (Luke)</w:t>
+      </w:r>
+      <w:r>
+        <w:t>:</w:t>
       </w:r>
     </w:p>
     <w:p>
@@ -893,7 +894,13 @@
         <w:pStyle w:val="Heading1"/>
       </w:pPr>
       <w:r>
-        <w:t>Issues Raised and Handled:</w:t>
+        <w:t>Issues Raised and Handled</w:t>
+      </w:r>
+      <w:r>
+        <w:t xml:space="preserve"> (Douglas)</w:t>
+      </w:r>
+      <w:r>
+        <w:t>:</w:t>
       </w:r>
     </w:p>
     <w:p>
@@ -941,6 +948,9 @@
         <w:t>What will you do differently next time to improve the performance of the team? (Initiate)</w:t>
       </w:r>
     </w:p>
+    <w:p/>
+    <w:p/>
+    <w:p/>
     <w:p/>
     <w:p/>
     <w:sectPr>

</xml_diff>

<commit_message>
answered to my question on the retrospective
</commit_message>
<xml_diff>
--- a/Sprint 1 Retrospective/Sprint 1 Restrospective.docx
+++ b/Sprint 1 Retrospective/Sprint 1 Restrospective.docx
@@ -1,6 +1,6 @@
 
 <file path=word/document.xml><?xml version="1.0" encoding="utf-8"?>
-<w:document xmlns:wpc="http://schemas.microsoft.com/office/word/2010/wordprocessingCanvas" xmlns:cx="http://schemas.microsoft.com/office/drawing/2014/chartex" xmlns:cx1="http://schemas.microsoft.com/office/drawing/2015/9/8/chartex" xmlns:cx2="http://schemas.microsoft.com/office/drawing/2015/10/21/chartex" xmlns:cx3="http://schemas.microsoft.com/office/drawing/2016/5/9/chartex" xmlns:cx4="http://schemas.microsoft.com/office/drawing/2016/5/10/chartex" xmlns:cx5="http://schemas.microsoft.com/office/drawing/2016/5/11/chartex" xmlns:cx6="http://schemas.microsoft.com/office/drawing/2016/5/12/chartex" xmlns:cx7="http://schemas.microsoft.com/office/drawing/2016/5/13/chartex" xmlns:cx8="http://schemas.microsoft.com/office/drawing/2016/5/14/chartex" xmlns:mc="http://schemas.openxmlformats.org/markup-compatibility/2006" xmlns:aink="http://schemas.microsoft.com/office/drawing/2016/ink" xmlns:am3d="http://schemas.microsoft.com/office/drawing/2017/model3d" xmlns:o="urn:schemas-microsoft-com:office:office" xmlns:r="http://schemas.openxmlformats.org/officeDocument/2006/relationships" xmlns:m="http://schemas.openxmlformats.org/officeDocument/2006/math" xmlns:v="urn:schemas-microsoft-com:vml" xmlns:wp14="http://schemas.microsoft.com/office/word/2010/wordprocessingDrawing" xmlns:wp="http://schemas.openxmlformats.org/drawingml/2006/wordprocessingDrawing" xmlns:w10="urn:schemas-microsoft-com:office:word" xmlns:w="http://schemas.openxmlformats.org/wordprocessingml/2006/main" xmlns:w14="http://schemas.microsoft.com/office/word/2010/wordml" xmlns:w15="http://schemas.microsoft.com/office/word/2012/wordml" xmlns:w16se="http://schemas.microsoft.com/office/word/2015/wordml/symex" xmlns:wpg="http://schemas.microsoft.com/office/word/2010/wordprocessingGroup" xmlns:wpi="http://schemas.microsoft.com/office/word/2010/wordprocessingInk" xmlns:wne="http://schemas.microsoft.com/office/word/2006/wordml" xmlns:wps="http://schemas.microsoft.com/office/word/2010/wordprocessingShape" mc:Ignorable="w14 w15 w16se wp14">
+<w:document xmlns:wpc="http://schemas.microsoft.com/office/word/2010/wordprocessingCanvas" xmlns:cx="http://schemas.microsoft.com/office/drawing/2014/chartex" xmlns:cx1="http://schemas.microsoft.com/office/drawing/2015/9/8/chartex" xmlns:cx2="http://schemas.microsoft.com/office/drawing/2015/10/21/chartex" xmlns:cx3="http://schemas.microsoft.com/office/drawing/2016/5/9/chartex" xmlns:cx4="http://schemas.microsoft.com/office/drawing/2016/5/10/chartex" xmlns:cx5="http://schemas.microsoft.com/office/drawing/2016/5/11/chartex" xmlns:cx6="http://schemas.microsoft.com/office/drawing/2016/5/12/chartex" xmlns:cx7="http://schemas.microsoft.com/office/drawing/2016/5/13/chartex" xmlns:cx8="http://schemas.microsoft.com/office/drawing/2016/5/14/chartex" xmlns:mc="http://schemas.openxmlformats.org/markup-compatibility/2006" xmlns:aink="http://schemas.microsoft.com/office/drawing/2016/ink" xmlns:am3d="http://schemas.microsoft.com/office/drawing/2017/model3d" xmlns:o="urn:schemas-microsoft-com:office:office" xmlns:r="http://schemas.openxmlformats.org/officeDocument/2006/relationships" xmlns:m="http://schemas.openxmlformats.org/officeDocument/2006/math" xmlns:v="urn:schemas-microsoft-com:vml" xmlns:wp14="http://schemas.microsoft.com/office/word/2010/wordprocessingDrawing" xmlns:wp="http://schemas.openxmlformats.org/drawingml/2006/wordprocessingDrawing" xmlns:w10="urn:schemas-microsoft-com:office:word" xmlns:w="http://schemas.openxmlformats.org/wordprocessingml/2006/main" xmlns:w14="http://schemas.microsoft.com/office/word/2010/wordml" xmlns:w15="http://schemas.microsoft.com/office/word/2012/wordml" xmlns:w16cid="http://schemas.microsoft.com/office/word/2016/wordml/cid" xmlns:w16se="http://schemas.microsoft.com/office/word/2015/wordml/symex" xmlns:wpg="http://schemas.microsoft.com/office/word/2010/wordprocessingGroup" xmlns:wpi="http://schemas.microsoft.com/office/word/2010/wordprocessingInk" xmlns:wne="http://schemas.microsoft.com/office/word/2006/wordml" xmlns:wps="http://schemas.microsoft.com/office/word/2010/wordprocessingShape" mc:Ignorable="w14 w15 w16se w16cid wp14">
   <w:body>
     <w:sdt>
       <w:sdtPr>
@@ -211,13 +211,23 @@
                                               <w:szCs w:val="24"/>
                                             </w:rPr>
                                           </w:pPr>
+                                          <w:proofErr w:type="spellStart"/>
                                           <w:r>
                                             <w:rPr>
                                               <w:color w:val="000000" w:themeColor="text1"/>
                                               <w:sz w:val="24"/>
                                               <w:szCs w:val="24"/>
                                             </w:rPr>
-                                            <w:t>SCRUMPtious (Team 72)</w:t>
+                                            <w:t>SCRUMPtious</w:t>
+                                          </w:r>
+                                          <w:proofErr w:type="spellEnd"/>
+                                          <w:r>
+                                            <w:rPr>
+                                              <w:color w:val="000000" w:themeColor="text1"/>
+                                              <w:sz w:val="24"/>
+                                              <w:szCs w:val="24"/>
+                                            </w:rPr>
+                                            <w:t xml:space="preserve"> (Team 72)</w:t>
                                           </w:r>
                                         </w:p>
                                       </w:sdtContent>
@@ -265,7 +275,31 @@
                                             </w:rPr>
                                           </w:pPr>
                                           <w:r>
-                                            <w:t>Douglas Kumar: SCRUM Master                                                                    Calum Oke: Developer                                                                                    Will Atkinson: Developer                                                                                 Simon Scott: Developer                                                                                     Ruka To</w:t>
+                                            <w:t xml:space="preserve">Douglas Kumar: SCRUM Master                                                                    </w:t>
+                                          </w:r>
+                                          <w:proofErr w:type="spellStart"/>
+                                          <w:r>
+                                            <w:t>Calum</w:t>
+                                          </w:r>
+                                          <w:proofErr w:type="spellEnd"/>
+                                          <w:r>
+                                            <w:t xml:space="preserve"> </w:t>
+                                          </w:r>
+                                          <w:proofErr w:type="spellStart"/>
+                                          <w:r>
+                                            <w:t>Oke</w:t>
+                                          </w:r>
+                                          <w:proofErr w:type="spellEnd"/>
+                                          <w:r>
+                                            <w:t xml:space="preserve">: Developer                                                                                    Will Atkinson: Developer                                                                                 Simon Scott: Developer                                                                                     </w:t>
+                                          </w:r>
+                                          <w:proofErr w:type="spellStart"/>
+                                          <w:r>
+                                            <w:t>Ruka</w:t>
+                                          </w:r>
+                                          <w:proofErr w:type="spellEnd"/>
+                                          <w:r>
+                                            <w:t xml:space="preserve"> To</w:t>
                                           </w:r>
                                           <w:r>
                                             <w:t>: Client</w:t>
@@ -509,13 +543,23 @@
                                         <w:szCs w:val="24"/>
                                       </w:rPr>
                                     </w:pPr>
+                                    <w:proofErr w:type="spellStart"/>
                                     <w:r>
                                       <w:rPr>
                                         <w:color w:val="000000" w:themeColor="text1"/>
                                         <w:sz w:val="24"/>
                                         <w:szCs w:val="24"/>
                                       </w:rPr>
-                                      <w:t>SCRUMPtious (Team 72)</w:t>
+                                      <w:t>SCRUMPtious</w:t>
+                                    </w:r>
+                                    <w:proofErr w:type="spellEnd"/>
+                                    <w:r>
+                                      <w:rPr>
+                                        <w:color w:val="000000" w:themeColor="text1"/>
+                                        <w:sz w:val="24"/>
+                                        <w:szCs w:val="24"/>
+                                      </w:rPr>
+                                      <w:t xml:space="preserve"> (Team 72)</w:t>
                                     </w:r>
                                   </w:p>
                                 </w:sdtContent>
@@ -563,7 +607,31 @@
                                       </w:rPr>
                                     </w:pPr>
                                     <w:r>
-                                      <w:t>Douglas Kumar: SCRUM Master                                                                    Calum Oke: Developer                                                                                    Will Atkinson: Developer                                                                                 Simon Scott: Developer                                                                                     Ruka To</w:t>
+                                      <w:t xml:space="preserve">Douglas Kumar: SCRUM Master                                                                    </w:t>
+                                    </w:r>
+                                    <w:proofErr w:type="spellStart"/>
+                                    <w:r>
+                                      <w:t>Calum</w:t>
+                                    </w:r>
+                                    <w:proofErr w:type="spellEnd"/>
+                                    <w:r>
+                                      <w:t xml:space="preserve"> </w:t>
+                                    </w:r>
+                                    <w:proofErr w:type="spellStart"/>
+                                    <w:r>
+                                      <w:t>Oke</w:t>
+                                    </w:r>
+                                    <w:proofErr w:type="spellEnd"/>
+                                    <w:r>
+                                      <w:t xml:space="preserve">: Developer                                                                                    Will Atkinson: Developer                                                                                 Simon Scott: Developer                                                                                     </w:t>
+                                    </w:r>
+                                    <w:proofErr w:type="spellStart"/>
+                                    <w:r>
+                                      <w:t>Ruka</w:t>
+                                    </w:r>
+                                    <w:proofErr w:type="spellEnd"/>
+                                    <w:r>
+                                      <w:t xml:space="preserve"> To</w:t>
                                     </w:r>
                                     <w:r>
                                       <w:t>: Client</w:t>
@@ -718,10 +786,16 @@
         <w:t>Team Participation</w:t>
       </w:r>
       <w:r>
-        <w:t xml:space="preserve"> (Calum)</w:t>
-      </w:r>
-      <w:bookmarkStart w:id="0" w:name="_GoBack"/>
-      <w:bookmarkEnd w:id="0"/>
+        <w:t xml:space="preserve"> (</w:t>
+      </w:r>
+      <w:proofErr w:type="spellStart"/>
+      <w:r>
+        <w:t>Calum</w:t>
+      </w:r>
+      <w:proofErr w:type="spellEnd"/>
+      <w:r>
+        <w:t>)</w:t>
+      </w:r>
       <w:r>
         <w:t>:</w:t>
       </w:r>
@@ -835,13 +909,7 @@
         <w:pStyle w:val="Heading1"/>
       </w:pPr>
       <w:r>
-        <w:t>Informative to Client and Tutor</w:t>
-      </w:r>
-      <w:r>
-        <w:t xml:space="preserve"> (Luke)</w:t>
-      </w:r>
-      <w:r>
-        <w:t>:</w:t>
+        <w:t>Informative to Client and Tutor:</w:t>
       </w:r>
     </w:p>
     <w:p>
@@ -856,7 +924,54 @@
           <w:b/>
           <w:i/>
         </w:rPr>
-        <w:t xml:space="preserve">What you did well? (Continue), </w:t>
+        <w:t>What you did well? (Continue),</w:t>
+      </w:r>
+    </w:p>
+    <w:p>
+      <w:r>
+        <w:t>The client asked and discussed about our</w:t>
+      </w:r>
+      <w:r>
+        <w:t xml:space="preserve"> questions with Jesse many times through email, workshops and before and after it.</w:t>
+      </w:r>
+      <w:r>
+        <w:t xml:space="preserve"> </w:t>
+      </w:r>
+      <w:r>
+        <w:t xml:space="preserve">Since we had a decent communication going on, </w:t>
+      </w:r>
+      <w:r>
+        <w:t>the client</w:t>
+      </w:r>
+      <w:r>
+        <w:t xml:space="preserve"> was kept up to date with everyone’s progress most of the time. </w:t>
+      </w:r>
+      <w:r>
+        <w:t>When concerns or questions arise within the group, w</w:t>
+      </w:r>
+      <w:r>
+        <w:t xml:space="preserve">e always </w:t>
+      </w:r>
+      <w:r>
+        <w:t xml:space="preserve">first </w:t>
+      </w:r>
+      <w:r>
+        <w:t xml:space="preserve">discussed </w:t>
+      </w:r>
+      <w:r>
+        <w:t>ou</w:t>
+      </w:r>
+      <w:r>
+        <w:t>r understandings of it, but some</w:t>
+      </w:r>
+      <w:r>
+        <w:t xml:space="preserve">times we were just unsure </w:t>
+      </w:r>
+      <w:r>
+        <w:t>about the details so we</w:t>
+      </w:r>
+      <w:r>
+        <w:t xml:space="preserve"> had to ask the tutor for a direction.</w:t>
       </w:r>
     </w:p>
     <w:p>
@@ -871,23 +986,45 @@
           <w:b/>
           <w:i/>
         </w:rPr>
-        <w:t xml:space="preserve">What you did not do well? (Stop), or/and </w:t>
-      </w:r>
-    </w:p>
-    <w:p>
-      <w:pPr>
-        <w:rPr>
-          <w:b/>
-          <w:i/>
-        </w:rPr>
-      </w:pPr>
-      <w:r>
-        <w:rPr>
-          <w:b/>
-          <w:i/>
-        </w:rPr>
-        <w:t>What will you do differently next time to improve the performance of the team? (Initiate)</w:t>
-      </w:r>
+        <w:t>What you did not do well? (Stop), or/and What will you do differently next time to improve the performance of the team? (Initiate)</w:t>
+      </w:r>
+    </w:p>
+    <w:p>
+      <w:r>
+        <w:t xml:space="preserve">The client could have done better </w:t>
+      </w:r>
+      <w:r>
+        <w:t>in gathering everyone’</w:t>
+      </w:r>
+      <w:r>
+        <w:t>s concern or questions, so t</w:t>
+      </w:r>
+      <w:r>
+        <w:t>he client</w:t>
+      </w:r>
+      <w:r>
+        <w:t xml:space="preserve"> will try to organize our questions better </w:t>
+      </w:r>
+      <w:r>
+        <w:t xml:space="preserve">to ask the tutor </w:t>
+      </w:r>
+      <w:r>
+        <w:t>next sprint</w:t>
+      </w:r>
+      <w:r>
+        <w:t xml:space="preserve">, so </w:t>
+      </w:r>
+      <w:r>
+        <w:t>we don’t have to miss out on any</w:t>
+      </w:r>
+      <w:r>
+        <w:t>thing</w:t>
+      </w:r>
+      <w:r>
+        <w:t xml:space="preserve"> and struggle later.</w:t>
+      </w:r>
+      <w:bookmarkStart w:id="0" w:name="_GoBack"/>
+      <w:bookmarkEnd w:id="0"/>
     </w:p>
     <w:p>
       <w:pPr>
@@ -966,7 +1103,7 @@
 </file>
 
 <file path=word/styles.xml><?xml version="1.0" encoding="utf-8"?>
-<w:styles xmlns:mc="http://schemas.openxmlformats.org/markup-compatibility/2006" xmlns:r="http://schemas.openxmlformats.org/officeDocument/2006/relationships" xmlns:w="http://schemas.openxmlformats.org/wordprocessingml/2006/main" xmlns:w14="http://schemas.microsoft.com/office/word/2010/wordml" xmlns:w15="http://schemas.microsoft.com/office/word/2012/wordml" xmlns:w16se="http://schemas.microsoft.com/office/word/2015/wordml/symex" mc:Ignorable="w14 w15 w16se">
+<w:styles xmlns:mc="http://schemas.openxmlformats.org/markup-compatibility/2006" xmlns:r="http://schemas.openxmlformats.org/officeDocument/2006/relationships" xmlns:w="http://schemas.openxmlformats.org/wordprocessingml/2006/main" xmlns:w14="http://schemas.microsoft.com/office/word/2010/wordml" xmlns:w15="http://schemas.microsoft.com/office/word/2012/wordml" xmlns:w16cid="http://schemas.microsoft.com/office/word/2016/wordml/cid" xmlns:w16se="http://schemas.microsoft.com/office/word/2015/wordml/symex" mc:Ignorable="w14 w15 w16se w16cid">
   <w:docDefaults>
     <w:rPrDefault>
       <w:rPr>

</xml_diff>

<commit_message>
Added my section to Retrospective
</commit_message>
<xml_diff>
--- a/Sprint 1 Retrospective/Sprint 1 Restrospective.docx
+++ b/Sprint 1 Retrospective/Sprint 1 Restrospective.docx
@@ -1,6 +1,6 @@
 
 <file path=word/document.xml><?xml version="1.0" encoding="utf-8"?>
-<w:document xmlns:wpc="http://schemas.microsoft.com/office/word/2010/wordprocessingCanvas" xmlns:cx="http://schemas.microsoft.com/office/drawing/2014/chartex" xmlns:cx1="http://schemas.microsoft.com/office/drawing/2015/9/8/chartex" xmlns:cx2="http://schemas.microsoft.com/office/drawing/2015/10/21/chartex" xmlns:cx3="http://schemas.microsoft.com/office/drawing/2016/5/9/chartex" xmlns:cx4="http://schemas.microsoft.com/office/drawing/2016/5/10/chartex" xmlns:cx5="http://schemas.microsoft.com/office/drawing/2016/5/11/chartex" xmlns:cx6="http://schemas.microsoft.com/office/drawing/2016/5/12/chartex" xmlns:cx7="http://schemas.microsoft.com/office/drawing/2016/5/13/chartex" xmlns:cx8="http://schemas.microsoft.com/office/drawing/2016/5/14/chartex" xmlns:mc="http://schemas.openxmlformats.org/markup-compatibility/2006" xmlns:aink="http://schemas.microsoft.com/office/drawing/2016/ink" xmlns:am3d="http://schemas.microsoft.com/office/drawing/2017/model3d" xmlns:o="urn:schemas-microsoft-com:office:office" xmlns:r="http://schemas.openxmlformats.org/officeDocument/2006/relationships" xmlns:m="http://schemas.openxmlformats.org/officeDocument/2006/math" xmlns:v="urn:schemas-microsoft-com:vml" xmlns:wp14="http://schemas.microsoft.com/office/word/2010/wordprocessingDrawing" xmlns:wp="http://schemas.openxmlformats.org/drawingml/2006/wordprocessingDrawing" xmlns:w10="urn:schemas-microsoft-com:office:word" xmlns:w="http://schemas.openxmlformats.org/wordprocessingml/2006/main" xmlns:w14="http://schemas.microsoft.com/office/word/2010/wordml" xmlns:w15="http://schemas.microsoft.com/office/word/2012/wordml" xmlns:w16cid="http://schemas.microsoft.com/office/word/2016/wordml/cid" xmlns:w16se="http://schemas.microsoft.com/office/word/2015/wordml/symex" xmlns:wpg="http://schemas.microsoft.com/office/word/2010/wordprocessingGroup" xmlns:wpi="http://schemas.microsoft.com/office/word/2010/wordprocessingInk" xmlns:wne="http://schemas.microsoft.com/office/word/2006/wordml" xmlns:wps="http://schemas.microsoft.com/office/word/2010/wordprocessingShape" mc:Ignorable="w14 w15 w16se w16cid wp14">
+<w:document xmlns:wpc="http://schemas.microsoft.com/office/word/2010/wordprocessingCanvas" xmlns:cx="http://schemas.microsoft.com/office/drawing/2014/chartex" xmlns:cx1="http://schemas.microsoft.com/office/drawing/2015/9/8/chartex" xmlns:cx2="http://schemas.microsoft.com/office/drawing/2015/10/21/chartex" xmlns:cx3="http://schemas.microsoft.com/office/drawing/2016/5/9/chartex" xmlns:cx4="http://schemas.microsoft.com/office/drawing/2016/5/10/chartex" xmlns:cx5="http://schemas.microsoft.com/office/drawing/2016/5/11/chartex" xmlns:cx6="http://schemas.microsoft.com/office/drawing/2016/5/12/chartex" xmlns:cx7="http://schemas.microsoft.com/office/drawing/2016/5/13/chartex" xmlns:cx8="http://schemas.microsoft.com/office/drawing/2016/5/14/chartex" xmlns:mc="http://schemas.openxmlformats.org/markup-compatibility/2006" xmlns:aink="http://schemas.microsoft.com/office/drawing/2016/ink" xmlns:am3d="http://schemas.microsoft.com/office/drawing/2017/model3d" xmlns:o="urn:schemas-microsoft-com:office:office" xmlns:r="http://schemas.openxmlformats.org/officeDocument/2006/relationships" xmlns:m="http://schemas.openxmlformats.org/officeDocument/2006/math" xmlns:v="urn:schemas-microsoft-com:vml" xmlns:wp14="http://schemas.microsoft.com/office/word/2010/wordprocessingDrawing" xmlns:wp="http://schemas.openxmlformats.org/drawingml/2006/wordprocessingDrawing" xmlns:w10="urn:schemas-microsoft-com:office:word" xmlns:w="http://schemas.openxmlformats.org/wordprocessingml/2006/main" xmlns:w14="http://schemas.microsoft.com/office/word/2010/wordml" xmlns:w15="http://schemas.microsoft.com/office/word/2012/wordml" xmlns:w16se="http://schemas.microsoft.com/office/word/2015/wordml/symex" xmlns:wpg="http://schemas.microsoft.com/office/word/2010/wordprocessingGroup" xmlns:wpi="http://schemas.microsoft.com/office/word/2010/wordprocessingInk" xmlns:wne="http://schemas.microsoft.com/office/word/2006/wordml" xmlns:wps="http://schemas.microsoft.com/office/word/2010/wordprocessingShape" mc:Ignorable="w14 w15 w16se wp14">
   <w:body>
     <w:sdt>
       <w:sdtPr>
@@ -871,7 +871,12 @@
           <w:b/>
           <w:i/>
         </w:rPr>
-        <w:t xml:space="preserve">What you did well? (Continue), </w:t>
+        <w:t>What you did well? (Continue),</w:t>
+      </w:r>
+    </w:p>
+    <w:p>
+      <w:r>
+        <w:t>As a team, we worked efficiently on each of the assigned stories and their associated testing elements to ensure that our website is working to the standard we set ourselves at the beginning of the sprint. Our team morale and spirit was high as we collaborated with each other on different tasks. We also delegated our tasks in a way that suited each of the team member’s strengths and weaknesses to be more effective when approaching certain tasks.</w:t>
       </w:r>
     </w:p>
     <w:p>
@@ -887,144 +892,161 @@
           <w:i/>
         </w:rPr>
         <w:t xml:space="preserve">What you did not do well? (Stop), or/and </w:t>
-      </w:r>
-    </w:p>
-    <w:p>
-      <w:pPr>
-        <w:rPr>
-          <w:b/>
-          <w:i/>
-        </w:rPr>
-      </w:pPr>
-      <w:r>
-        <w:rPr>
-          <w:b/>
-          <w:i/>
-        </w:rPr>
-        <w:t>What will you do differently next time to improve the performance of the team? (Initiate)</w:t>
-      </w:r>
-    </w:p>
-    <w:p>
-      <w:pPr>
-        <w:pStyle w:val="Heading1"/>
-      </w:pPr>
-      <w:r>
-        <w:t>Informative to Client and Tutor:</w:t>
-      </w:r>
-    </w:p>
-    <w:p>
-      <w:pPr>
-        <w:rPr>
-          <w:b/>
-          <w:i/>
-        </w:rPr>
-      </w:pPr>
-      <w:r>
-        <w:rPr>
-          <w:b/>
-          <w:i/>
-        </w:rPr>
-        <w:t>What you did well? (Continue),</w:t>
-      </w:r>
-    </w:p>
-    <w:p>
-      <w:r>
-        <w:t>The client asked and discussed about our</w:t>
-      </w:r>
-      <w:r>
-        <w:t xml:space="preserve"> questions with Jesse many times through email, workshops and before and after it.</w:t>
-      </w:r>
-      <w:r>
-        <w:t xml:space="preserve"> </w:t>
-      </w:r>
-      <w:r>
-        <w:t xml:space="preserve">Since we had a decent communication going on, </w:t>
-      </w:r>
-      <w:r>
-        <w:t>the client</w:t>
-      </w:r>
-      <w:r>
-        <w:t xml:space="preserve"> was kept up to date with everyone’s progress most of the time. </w:t>
-      </w:r>
-      <w:r>
-        <w:t>When concerns or questions arise within the group, w</w:t>
-      </w:r>
-      <w:r>
-        <w:t xml:space="preserve">e always </w:t>
-      </w:r>
-      <w:r>
-        <w:t xml:space="preserve">first </w:t>
-      </w:r>
-      <w:r>
-        <w:t xml:space="preserve">discussed </w:t>
-      </w:r>
-      <w:r>
-        <w:t>ou</w:t>
-      </w:r>
-      <w:r>
-        <w:t>r understandings of it, but some</w:t>
-      </w:r>
-      <w:r>
-        <w:t xml:space="preserve">times we were just unsure </w:t>
-      </w:r>
-      <w:r>
-        <w:t>about the details so we</w:t>
-      </w:r>
-      <w:r>
-        <w:t xml:space="preserve"> had to ask the tutor for a direction.</w:t>
-      </w:r>
-    </w:p>
-    <w:p>
-      <w:pPr>
-        <w:rPr>
-          <w:b/>
-          <w:i/>
-        </w:rPr>
-      </w:pPr>
-      <w:r>
-        <w:rPr>
-          <w:b/>
-          <w:i/>
-        </w:rPr>
-        <w:t>What you did not do well? (Stop), or/and What will you do differently next time to improve the performance of the team? (Initiate)</w:t>
-      </w:r>
-    </w:p>
-    <w:p>
-      <w:r>
-        <w:t xml:space="preserve">The client could have done better </w:t>
-      </w:r>
-      <w:r>
-        <w:t>in gathering everyone’</w:t>
-      </w:r>
-      <w:r>
-        <w:t>s concern or questions, so t</w:t>
-      </w:r>
-      <w:r>
-        <w:t>he client</w:t>
-      </w:r>
-      <w:r>
-        <w:t xml:space="preserve"> will try to organize our questions better </w:t>
-      </w:r>
-      <w:r>
-        <w:t xml:space="preserve">to ask the tutor </w:t>
-      </w:r>
-      <w:r>
-        <w:t>next sprint</w:t>
-      </w:r>
-      <w:r>
-        <w:t xml:space="preserve">, so </w:t>
-      </w:r>
-      <w:r>
-        <w:t>we don’t have to miss out on any</w:t>
-      </w:r>
-      <w:r>
-        <w:t>thing</w:t>
-      </w:r>
-      <w:r>
-        <w:t xml:space="preserve"> and struggle later.</w:t>
       </w:r>
       <w:bookmarkStart w:id="0" w:name="_GoBack"/>
       <w:bookmarkEnd w:id="0"/>
+    </w:p>
+    <w:p>
+      <w:pPr>
+        <w:rPr>
+          <w:b/>
+          <w:i/>
+        </w:rPr>
+      </w:pPr>
+      <w:r>
+        <w:t>In the beginning we acted a bit slow in terms of progress towards the Sprint 1 Goal. This wasn’t as much of an issue due to how we organised the sprints by giving some of the easier tasks to the first sprint to give ourselves a lower bar to meet as we work as a team with members we previously haven’t worked with before.</w:t>
+      </w:r>
+    </w:p>
+    <w:p>
+      <w:pPr>
+        <w:rPr>
+          <w:b/>
+          <w:i/>
+        </w:rPr>
+      </w:pPr>
+      <w:r>
+        <w:rPr>
+          <w:b/>
+          <w:i/>
+        </w:rPr>
+        <w:t>What will you do differently next time to improve the performance of the team? (Initiate)</w:t>
+      </w:r>
+    </w:p>
+    <w:p>
+      <w:r>
+        <w:t>For the next sprint we will aim to improve on our current performance in Sprint 1 by assigning and working on tasks earlier so that we can have more time on our hands to delve into the specifics and possible errors and exceptions that may arise during the production of the content we are creating. By managing our time a bit better we can improve our work rate and team cohesion to achieve our goal for the release sooner, and be prepared for any major problems that could come our way.</w:t>
+      </w:r>
+    </w:p>
+    <w:p>
+      <w:pPr>
+        <w:pStyle w:val="Heading1"/>
+      </w:pPr>
+      <w:r>
+        <w:t>Informative to Client and Tutor:</w:t>
+      </w:r>
+    </w:p>
+    <w:p>
+      <w:pPr>
+        <w:rPr>
+          <w:b/>
+          <w:i/>
+        </w:rPr>
+      </w:pPr>
+      <w:r>
+        <w:rPr>
+          <w:b/>
+          <w:i/>
+        </w:rPr>
+        <w:t>What you did well? (Continue),</w:t>
+      </w:r>
+    </w:p>
+    <w:p>
+      <w:r>
+        <w:t>The client asked and discussed about our</w:t>
+      </w:r>
+      <w:r>
+        <w:t xml:space="preserve"> questions with Jesse many times through email, workshops and before and after it.</w:t>
+      </w:r>
+      <w:r>
+        <w:t xml:space="preserve"> </w:t>
+      </w:r>
+      <w:r>
+        <w:t xml:space="preserve">Since we had a decent communication going on, </w:t>
+      </w:r>
+      <w:r>
+        <w:t>the client</w:t>
+      </w:r>
+      <w:r>
+        <w:t xml:space="preserve"> was kept up to date with everyone’s progress most of the time. </w:t>
+      </w:r>
+      <w:r>
+        <w:t>When concerns or questions arise within the group, w</w:t>
+      </w:r>
+      <w:r>
+        <w:t xml:space="preserve">e always </w:t>
+      </w:r>
+      <w:r>
+        <w:t xml:space="preserve">first </w:t>
+      </w:r>
+      <w:r>
+        <w:t xml:space="preserve">discussed </w:t>
+      </w:r>
+      <w:r>
+        <w:t>ou</w:t>
+      </w:r>
+      <w:r>
+        <w:t>r understandings of it, but some</w:t>
+      </w:r>
+      <w:r>
+        <w:t xml:space="preserve">times we were just unsure </w:t>
+      </w:r>
+      <w:r>
+        <w:t>about the details so we</w:t>
+      </w:r>
+      <w:r>
+        <w:t xml:space="preserve"> had to ask the tutor for a direction.</w:t>
+      </w:r>
+    </w:p>
+    <w:p>
+      <w:pPr>
+        <w:rPr>
+          <w:b/>
+          <w:i/>
+        </w:rPr>
+      </w:pPr>
+      <w:r>
+        <w:rPr>
+          <w:b/>
+          <w:i/>
+        </w:rPr>
+        <w:lastRenderedPageBreak/>
+        <w:t>What you did not do well? (Stop), or/and What will you do differently next time to improve the performance of the team? (Initiate)</w:t>
+      </w:r>
+    </w:p>
+    <w:p>
+      <w:r>
+        <w:t xml:space="preserve">The client could have done better </w:t>
+      </w:r>
+      <w:r>
+        <w:t>in gathering everyone’</w:t>
+      </w:r>
+      <w:r>
+        <w:t>s concern or questions, so t</w:t>
+      </w:r>
+      <w:r>
+        <w:t>he client</w:t>
+      </w:r>
+      <w:r>
+        <w:t xml:space="preserve"> will try to organize our questions better </w:t>
+      </w:r>
+      <w:r>
+        <w:t xml:space="preserve">to ask the tutor </w:t>
+      </w:r>
+      <w:r>
+        <w:t>next sprint</w:t>
+      </w:r>
+      <w:r>
+        <w:t xml:space="preserve">, so </w:t>
+      </w:r>
+      <w:r>
+        <w:t>we don’t have to miss out on any</w:t>
+      </w:r>
+      <w:r>
+        <w:t>thing</w:t>
+      </w:r>
+      <w:r>
+        <w:t xml:space="preserve"> and struggle later.</w:t>
+      </w:r>
     </w:p>
     <w:p>
       <w:pPr>
@@ -1103,7 +1125,7 @@
 </file>
 
 <file path=word/styles.xml><?xml version="1.0" encoding="utf-8"?>
-<w:styles xmlns:mc="http://schemas.openxmlformats.org/markup-compatibility/2006" xmlns:r="http://schemas.openxmlformats.org/officeDocument/2006/relationships" xmlns:w="http://schemas.openxmlformats.org/wordprocessingml/2006/main" xmlns:w14="http://schemas.microsoft.com/office/word/2010/wordml" xmlns:w15="http://schemas.microsoft.com/office/word/2012/wordml" xmlns:w16cid="http://schemas.microsoft.com/office/word/2016/wordml/cid" xmlns:w16se="http://schemas.microsoft.com/office/word/2015/wordml/symex" mc:Ignorable="w14 w15 w16se w16cid">
+<w:styles xmlns:mc="http://schemas.openxmlformats.org/markup-compatibility/2006" xmlns:r="http://schemas.openxmlformats.org/officeDocument/2006/relationships" xmlns:w="http://schemas.openxmlformats.org/wordprocessingml/2006/main" xmlns:w14="http://schemas.microsoft.com/office/word/2010/wordml" xmlns:w15="http://schemas.microsoft.com/office/word/2012/wordml" xmlns:w16se="http://schemas.microsoft.com/office/word/2015/wordml/symex" mc:Ignorable="w14 w15 w16se">
   <w:docDefaults>
     <w:rPrDefault>
       <w:rPr>

</xml_diff>